<commit_message>
+ DocxGenerator.java - table.b0..9 and using 'framestyle' now working for DocBook2Docx processing
</commit_message>
<xml_diff>
--- a/out/testMakeDocx.docx
+++ b/out/testMakeDocx.docx
@@ -278,7 +278,7 @@
     </w:p>
     <w:p>
       <w:r>
-        <w:t xml:space="preserve">An image reference, width: 100, height: 50: </w:t>
+        <w:t xml:space="preserve">[Image 1]An image reference, width: 100, height: 50: </w:t>
       </w:r>
       <w:r>
         <w:drawing>
@@ -427,7 +427,7 @@
           <w:left w:val="none" w:sz="8" w:space="0" w:color="auto"/>
           <w:bottom w:val="single"/>
           <w:right w:val="none" w:sz="8" w:space="0" w:color="auto"/>
-          <w:insideH w:val="" w:sz="8" w:space="8" w:color="auto"/>
+          <w:insideH w:val="" w:sz="8" w:space="0" w:color="auto"/>
           <w:insideV w:val="none" w:sz="0" w:space="0" w:color="auto"/>
         </w:tblBorders>
       </w:tblPr>

</xml_diff>